<commit_message>
Draft2 added class diagram
</commit_message>
<xml_diff>
--- a/Report Drafts/ISECourseWorkReportDraft2.docx
+++ b/Report Drafts/ISECourseWorkReportDraft2.docx
@@ -7023,7 +7023,7 @@
         </w:rPr>
         <w:lastRenderedPageBreak/>
         <w:drawing>
-          <wp:anchor distT="0" distB="0" distL="114300" distR="114300" simplePos="0" relativeHeight="251658240" behindDoc="0" locked="0" layoutInCell="1" allowOverlap="1" wp14:anchorId="7D066710" wp14:editId="632C2F7D">
+          <wp:anchor distT="0" distB="0" distL="114300" distR="114300" simplePos="0" relativeHeight="251658240" behindDoc="0" locked="0" layoutInCell="1" allowOverlap="1" wp14:anchorId="7D066710" wp14:editId="53A8CD24">
             <wp:simplePos x="0" y="0"/>
             <wp:positionH relativeFrom="margin">
               <wp:posOffset>-751205</wp:posOffset>
@@ -7094,11 +7094,72 @@
       </w:pPr>
       <w:r>
         <w:rPr>
+          <w:noProof/>
+        </w:rPr>
+        <w:drawing>
+          <wp:anchor distT="0" distB="0" distL="114300" distR="114300" simplePos="0" relativeHeight="251659264" behindDoc="0" locked="0" layoutInCell="1" allowOverlap="1" wp14:anchorId="696A06A2" wp14:editId="7D5C79B7">
+            <wp:simplePos x="0" y="0"/>
+            <wp:positionH relativeFrom="column">
+              <wp:posOffset>-812165</wp:posOffset>
+            </wp:positionH>
+            <wp:positionV relativeFrom="paragraph">
+              <wp:posOffset>5411470</wp:posOffset>
+            </wp:positionV>
+            <wp:extent cx="7361555" cy="2272665"/>
+            <wp:effectExtent l="0" t="0" r="4445" b="635"/>
+            <wp:wrapSquare wrapText="bothSides"/>
+            <wp:docPr id="1" name="Picture 1" descr="Graphical user interface, diagram&#10;&#10;Description automatically generated"/>
+            <wp:cNvGraphicFramePr>
+              <a:graphicFrameLocks xmlns:a="http://schemas.openxmlformats.org/drawingml/2006/main" noChangeAspect="1"/>
+            </wp:cNvGraphicFramePr>
+            <a:graphic xmlns:a="http://schemas.openxmlformats.org/drawingml/2006/main">
+              <a:graphicData uri="http://schemas.openxmlformats.org/drawingml/2006/picture">
+                <pic:pic xmlns:pic="http://schemas.openxmlformats.org/drawingml/2006/picture">
+                  <pic:nvPicPr>
+                    <pic:cNvPr id="1" name="Picture 1" descr="Graphical user interface, diagram&#10;&#10;Description automatically generated"/>
+                    <pic:cNvPicPr/>
+                  </pic:nvPicPr>
+                  <pic:blipFill>
+                    <a:blip r:embed="rId7" cstate="print">
+                      <a:extLst>
+                        <a:ext uri="{28A0092B-C50C-407E-A947-70E740481C1C}">
+                          <a14:useLocalDpi xmlns:a14="http://schemas.microsoft.com/office/drawing/2010/main" val="0"/>
+                        </a:ext>
+                      </a:extLst>
+                    </a:blip>
+                    <a:stretch>
+                      <a:fillRect/>
+                    </a:stretch>
+                  </pic:blipFill>
+                  <pic:spPr>
+                    <a:xfrm>
+                      <a:off x="0" y="0"/>
+                      <a:ext cx="7361555" cy="2272665"/>
+                    </a:xfrm>
+                    <a:prstGeom prst="rect">
+                      <a:avLst/>
+                    </a:prstGeom>
+                  </pic:spPr>
+                </pic:pic>
+              </a:graphicData>
+            </a:graphic>
+            <wp14:sizeRelH relativeFrom="page">
+              <wp14:pctWidth>0</wp14:pctWidth>
+            </wp14:sizeRelH>
+            <wp14:sizeRelV relativeFrom="page">
+              <wp14:pctHeight>0</wp14:pctHeight>
+            </wp14:sizeRelV>
+          </wp:anchor>
+        </w:drawing>
+      </w:r>
+      <w:r>
+        <w:rPr>
           <w:rFonts w:ascii="Times New Roman" w:hAnsi="Times New Roman" w:cs="Times New Roman"/>
         </w:rPr>
         <w:t>Class Diagram</w:t>
       </w:r>
     </w:p>
+    <w:p/>
     <w:sectPr>
       <w:pgSz w:w="11906" w:h="16838"/>
       <w:pgMar w:top="1134" w:right="1440" w:bottom="1134" w:left="1440" w:header="709" w:footer="709" w:gutter="0"/>

</xml_diff>

<commit_message>
Final Part 1 Report
</commit_message>
<xml_diff>
--- a/Report Drafts/ISECourseWorkReportDraft2.docx
+++ b/Report Drafts/ISECourseWorkReportDraft2.docx
@@ -7094,19 +7094,50 @@
       </w:pPr>
       <w:r>
         <w:rPr>
+          <w:rFonts w:ascii="Times New Roman" w:hAnsi="Times New Roman" w:cs="Times New Roman"/>
+        </w:rPr>
+        <w:t>Class Diagram</w:t>
+      </w:r>
+    </w:p>
+    <w:p>
+      <w:pPr>
+        <w:rPr>
+          <w:rFonts w:ascii="Times New Roman" w:eastAsiaTheme="majorEastAsia" w:hAnsi="Times New Roman" w:cs="Times New Roman"/>
+          <w:color w:val="2F5496" w:themeColor="accent1" w:themeShade="BF"/>
+          <w:sz w:val="32"/>
+          <w:szCs w:val="32"/>
+        </w:rPr>
+      </w:pPr>
+      <w:r>
+        <w:rPr>
+          <w:rFonts w:ascii="Times New Roman" w:hAnsi="Times New Roman" w:cs="Times New Roman"/>
+        </w:rPr>
+        <w:br w:type="page"/>
+      </w:r>
+    </w:p>
+    <w:p>
+      <w:pPr>
+        <w:pStyle w:val="Heading1"/>
+        <w:rPr>
+          <w:rFonts w:ascii="Times New Roman" w:hAnsi="Times New Roman" w:cs="Times New Roman"/>
+        </w:rPr>
+      </w:pPr>
+      <w:r>
+        <w:rPr>
           <w:noProof/>
         </w:rPr>
+        <w:lastRenderedPageBreak/>
         <w:drawing>
-          <wp:anchor distT="0" distB="0" distL="114300" distR="114300" simplePos="0" relativeHeight="251659264" behindDoc="0" locked="0" layoutInCell="1" allowOverlap="1" wp14:anchorId="696A06A2" wp14:editId="7D5C79B7">
+          <wp:anchor distT="0" distB="0" distL="114300" distR="114300" simplePos="0" relativeHeight="251659264" behindDoc="0" locked="0" layoutInCell="1" allowOverlap="1" wp14:anchorId="696A06A2" wp14:editId="4759B3E5">
             <wp:simplePos x="0" y="0"/>
             <wp:positionH relativeFrom="column">
-              <wp:posOffset>-812165</wp:posOffset>
+              <wp:posOffset>-2254250</wp:posOffset>
             </wp:positionH>
             <wp:positionV relativeFrom="paragraph">
-              <wp:posOffset>5411470</wp:posOffset>
+              <wp:posOffset>3314700</wp:posOffset>
             </wp:positionV>
-            <wp:extent cx="7361555" cy="2272665"/>
-            <wp:effectExtent l="0" t="0" r="4445" b="635"/>
+            <wp:extent cx="9578340" cy="2956560"/>
+            <wp:effectExtent l="0" t="3810" r="6350" b="6350"/>
             <wp:wrapSquare wrapText="bothSides"/>
             <wp:docPr id="1" name="Picture 1" descr="Graphical user interface, diagram&#10;&#10;Description automatically generated"/>
             <wp:cNvGraphicFramePr>
@@ -7132,9 +7163,9 @@
                     </a:stretch>
                   </pic:blipFill>
                   <pic:spPr>
-                    <a:xfrm>
+                    <a:xfrm rot="5400000">
                       <a:off x="0" y="0"/>
-                      <a:ext cx="7361555" cy="2272665"/>
+                      <a:ext cx="9578340" cy="2956560"/>
                     </a:xfrm>
                     <a:prstGeom prst="rect">
                       <a:avLst/>
@@ -7152,14 +7183,7 @@
           </wp:anchor>
         </w:drawing>
       </w:r>
-      <w:r>
-        <w:rPr>
-          <w:rFonts w:ascii="Times New Roman" w:hAnsi="Times New Roman" w:cs="Times New Roman"/>
-        </w:rPr>
-        <w:t>Class Diagram</w:t>
-      </w:r>
     </w:p>
-    <w:p/>
     <w:sectPr>
       <w:pgSz w:w="11906" w:h="16838"/>
       <w:pgMar w:top="1134" w:right="1440" w:bottom="1134" w:left="1440" w:header="709" w:footer="709" w:gutter="0"/>

</xml_diff>